<commit_message>
Updated the report generator to correct the address for ID 9 at 10:20 AM
</commit_message>
<xml_diff>
--- a/C950_Task-2_Template.docx
+++ b/C950_Task-2_Template.docx
@@ -443,7 +443,7 @@
           <wp:inline distB="114300" distT="114300" distL="114300" distR="114300">
             <wp:extent cx="5943600" cy="6197600"/>
             <wp:effectExtent b="0" l="0" r="0" t="0"/>
-            <wp:docPr id="6" name="image3.png"/>
+            <wp:docPr id="3" name="image3.png"/>
             <a:graphic>
               <a:graphicData uri="http://schemas.openxmlformats.org/drawingml/2006/picture">
                 <pic:pic>
@@ -497,12 +497,12 @@
           <wp:inline distB="114300" distT="114300" distL="114300" distR="114300">
             <wp:extent cx="5943600" cy="6692900"/>
             <wp:effectExtent b="0" l="0" r="0" t="0"/>
-            <wp:docPr id="2" name="image6.png"/>
+            <wp:docPr id="1" name="image5.png"/>
             <a:graphic>
               <a:graphicData uri="http://schemas.openxmlformats.org/drawingml/2006/picture">
                 <pic:pic>
                   <pic:nvPicPr>
-                    <pic:cNvPr id="0" name="image6.png"/>
+                    <pic:cNvPr id="0" name="image5.png"/>
                     <pic:cNvPicPr preferRelativeResize="0"/>
                   </pic:nvPicPr>
                   <pic:blipFill>
@@ -551,12 +551,12 @@
           <wp:inline distB="114300" distT="114300" distL="114300" distR="114300">
             <wp:extent cx="5943600" cy="1930400"/>
             <wp:effectExtent b="0" l="0" r="0" t="0"/>
-            <wp:docPr id="15" name="image13.png"/>
+            <wp:docPr id="11" name="image11.png"/>
             <a:graphic>
               <a:graphicData uri="http://schemas.openxmlformats.org/drawingml/2006/picture">
                 <pic:pic>
                   <pic:nvPicPr>
-                    <pic:cNvPr id="0" name="image13.png"/>
+                    <pic:cNvPr id="0" name="image11.png"/>
                     <pic:cNvPicPr preferRelativeResize="0"/>
                   </pic:nvPicPr>
                   <pic:blipFill>
@@ -654,12 +654,12 @@
           <wp:inline distB="114300" distT="114300" distL="114300" distR="114300">
             <wp:extent cx="5592262" cy="6051259"/>
             <wp:effectExtent b="0" l="0" r="0" t="0"/>
-            <wp:docPr id="10" name="image4.png"/>
+            <wp:docPr id="7" name="image2.png"/>
             <a:graphic>
               <a:graphicData uri="http://schemas.openxmlformats.org/drawingml/2006/picture">
                 <pic:pic>
                   <pic:nvPicPr>
-                    <pic:cNvPr id="0" name="image4.png"/>
+                    <pic:cNvPr id="0" name="image2.png"/>
                     <pic:cNvPicPr preferRelativeResize="0"/>
                   </pic:nvPicPr>
                   <pic:blipFill>
@@ -738,12 +738,12 @@
           <wp:inline distB="114300" distT="114300" distL="114300" distR="114300">
             <wp:extent cx="5943600" cy="5016500"/>
             <wp:effectExtent b="0" l="0" r="0" t="0"/>
-            <wp:docPr id="12" name="image12.png"/>
+            <wp:docPr id="9" name="image10.png"/>
             <a:graphic>
               <a:graphicData uri="http://schemas.openxmlformats.org/drawingml/2006/picture">
                 <pic:pic>
                   <pic:nvPicPr>
-                    <pic:cNvPr id="0" name="image12.png"/>
+                    <pic:cNvPr id="0" name="image10.png"/>
                     <pic:cNvPicPr preferRelativeResize="0"/>
                   </pic:nvPicPr>
                   <pic:blipFill>
@@ -792,12 +792,12 @@
           <wp:inline distB="114300" distT="114300" distL="114300" distR="114300">
             <wp:extent cx="5943600" cy="4686300"/>
             <wp:effectExtent b="0" l="0" r="0" t="0"/>
-            <wp:docPr id="7" name="image1.png"/>
+            <wp:docPr id="5" name="image4.png"/>
             <a:graphic>
               <a:graphicData uri="http://schemas.openxmlformats.org/drawingml/2006/picture">
                 <pic:pic>
                   <pic:nvPicPr>
-                    <pic:cNvPr id="0" name="image1.png"/>
+                    <pic:cNvPr id="0" name="image4.png"/>
                     <pic:cNvPicPr preferRelativeResize="0"/>
                   </pic:nvPicPr>
                   <pic:blipFill>
@@ -846,12 +846,12 @@
           <wp:inline distB="114300" distT="114300" distL="114300" distR="114300">
             <wp:extent cx="5943600" cy="5156200"/>
             <wp:effectExtent b="0" l="0" r="0" t="0"/>
-            <wp:docPr id="8" name="image7.png"/>
+            <wp:docPr id="14" name="image16.png"/>
             <a:graphic>
               <a:graphicData uri="http://schemas.openxmlformats.org/drawingml/2006/picture">
                 <pic:pic>
                   <pic:nvPicPr>
-                    <pic:cNvPr id="0" name="image7.png"/>
+                    <pic:cNvPr id="0" name="image16.png"/>
                     <pic:cNvPicPr preferRelativeResize="0"/>
                   </pic:nvPicPr>
                   <pic:blipFill>
@@ -900,12 +900,12 @@
           <wp:inline distB="114300" distT="114300" distL="114300" distR="114300">
             <wp:extent cx="5943600" cy="3810000"/>
             <wp:effectExtent b="0" l="0" r="0" t="0"/>
-            <wp:docPr id="3" name="image15.png"/>
+            <wp:docPr id="2" name="image6.png"/>
             <a:graphic>
               <a:graphicData uri="http://schemas.openxmlformats.org/drawingml/2006/picture">
                 <pic:pic>
                   <pic:nvPicPr>
-                    <pic:cNvPr id="0" name="image15.png"/>
+                    <pic:cNvPr id="0" name="image6.png"/>
                     <pic:cNvPicPr preferRelativeResize="0"/>
                   </pic:nvPicPr>
                   <pic:blipFill>
@@ -974,12 +974,12 @@
           <wp:inline distB="114300" distT="114300" distL="114300" distR="114300">
             <wp:extent cx="5943600" cy="3644900"/>
             <wp:effectExtent b="0" l="0" r="0" t="0"/>
-            <wp:docPr id="14" name="image8.png"/>
+            <wp:docPr id="10" name="image7.png"/>
             <a:graphic>
               <a:graphicData uri="http://schemas.openxmlformats.org/drawingml/2006/picture">
                 <pic:pic>
                   <pic:nvPicPr>
-                    <pic:cNvPr id="0" name="image8.png"/>
+                    <pic:cNvPr id="0" name="image7.png"/>
                     <pic:cNvPicPr preferRelativeResize="0"/>
                   </pic:nvPicPr>
                   <pic:blipFill>
@@ -1048,12 +1048,12 @@
           <wp:inline distB="114300" distT="114300" distL="114300" distR="114300">
             <wp:extent cx="5943600" cy="2603500"/>
             <wp:effectExtent b="0" l="0" r="0" t="0"/>
-            <wp:docPr id="4" name="image9.png"/>
+            <wp:docPr id="12" name="image8.png"/>
             <a:graphic>
               <a:graphicData uri="http://schemas.openxmlformats.org/drawingml/2006/picture">
                 <pic:pic>
                   <pic:nvPicPr>
-                    <pic:cNvPr id="0" name="image9.png"/>
+                    <pic:cNvPr id="0" name="image8.png"/>
                     <pic:cNvPicPr preferRelativeResize="0"/>
                   </pic:nvPicPr>
                   <pic:blipFill>
@@ -1141,12 +1141,12 @@
           <wp:inline distB="114300" distT="114300" distL="114300" distR="114300">
             <wp:extent cx="4972050" cy="2562225"/>
             <wp:effectExtent b="0" l="0" r="0" t="0"/>
-            <wp:docPr id="9" name="image5.png"/>
+            <wp:docPr id="6" name="image9.png"/>
             <a:graphic>
               <a:graphicData uri="http://schemas.openxmlformats.org/drawingml/2006/picture">
                 <pic:pic>
                   <pic:nvPicPr>
-                    <pic:cNvPr id="0" name="image5.png"/>
+                    <pic:cNvPr id="0" name="image9.png"/>
                     <pic:cNvPicPr preferRelativeResize="0"/>
                   </pic:nvPicPr>
                   <pic:blipFill>
@@ -1223,14 +1223,14 @@
         </w:rPr>
         <w:drawing>
           <wp:inline distB="114300" distT="114300" distL="114300" distR="114300">
-            <wp:extent cx="5943600" cy="3962400"/>
+            <wp:extent cx="6394273" cy="4519030"/>
             <wp:effectExtent b="0" l="0" r="0" t="0"/>
-            <wp:docPr id="5" name="image11.png"/>
+            <wp:docPr id="13" name="image14.png"/>
             <a:graphic>
               <a:graphicData uri="http://schemas.openxmlformats.org/drawingml/2006/picture">
                 <pic:pic>
                   <pic:nvPicPr>
-                    <pic:cNvPr id="0" name="image11.png"/>
+                    <pic:cNvPr id="0" name="image14.png"/>
                     <pic:cNvPicPr preferRelativeResize="0"/>
                   </pic:nvPicPr>
                   <pic:blipFill>
@@ -1243,7 +1243,7 @@
                   <pic:spPr>
                     <a:xfrm>
                       <a:off x="0" y="0"/>
-                      <a:ext cx="5943600" cy="3962400"/>
+                      <a:ext cx="6394273" cy="4519030"/>
                     </a:xfrm>
                     <a:prstGeom prst="rect"/>
                     <a:ln/>
@@ -1296,7 +1296,7 @@
           <w:szCs w:val="28"/>
           <w:rtl w:val="0"/>
         </w:rPr>
-        <w:t xml:space="preserve">Full Status Report at 10:20 AM:</w:t>
+        <w:t xml:space="preserve">Full Status Report at 10:15 AM:</w:t>
         <w:br w:type="textWrapping"/>
       </w:r>
       <w:r>
@@ -1307,14 +1307,14 @@
         </w:rPr>
         <w:drawing>
           <wp:inline distB="114300" distT="114300" distL="114300" distR="114300">
-            <wp:extent cx="5943600" cy="4076700"/>
+            <wp:extent cx="5943600" cy="4102100"/>
             <wp:effectExtent b="0" l="0" r="0" t="0"/>
-            <wp:docPr id="1" name="image14.png"/>
+            <wp:docPr id="4" name="image1.png"/>
             <a:graphic>
               <a:graphicData uri="http://schemas.openxmlformats.org/drawingml/2006/picture">
                 <pic:pic>
                   <pic:nvPicPr>
-                    <pic:cNvPr id="0" name="image14.png"/>
+                    <pic:cNvPr id="0" name="image1.png"/>
                     <pic:cNvPicPr preferRelativeResize="0"/>
                   </pic:nvPicPr>
                   <pic:blipFill>
@@ -1327,7 +1327,7 @@
                   <pic:spPr>
                     <a:xfrm>
                       <a:off x="0" y="0"/>
-                      <a:ext cx="5943600" cy="4076700"/>
+                      <a:ext cx="5943600" cy="4102100"/>
                     </a:xfrm>
                     <a:prstGeom prst="rect"/>
                     <a:ln/>
@@ -1394,6 +1394,45 @@
       </w:pPr>
       <w:r>
         <w:rPr>
+          <w:rFonts w:ascii="Arial" w:cs="Arial" w:eastAsia="Arial" w:hAnsi="Arial"/>
+          <w:sz w:val="28"/>
+          <w:szCs w:val="28"/>
+        </w:rPr>
+        <w:drawing>
+          <wp:inline distB="114300" distT="114300" distL="114300" distR="114300">
+            <wp:extent cx="5943600" cy="4127500"/>
+            <wp:effectExtent b="0" l="0" r="0" t="0"/>
+            <wp:docPr id="16" name="image15.png"/>
+            <a:graphic>
+              <a:graphicData uri="http://schemas.openxmlformats.org/drawingml/2006/picture">
+                <pic:pic>
+                  <pic:nvPicPr>
+                    <pic:cNvPr id="0" name="image15.png"/>
+                    <pic:cNvPicPr preferRelativeResize="0"/>
+                  </pic:nvPicPr>
+                  <pic:blipFill>
+                    <a:blip r:embed="rId19"/>
+                    <a:srcRect b="0" l="0" r="0" t="0"/>
+                    <a:stretch>
+                      <a:fillRect/>
+                    </a:stretch>
+                  </pic:blipFill>
+                  <pic:spPr>
+                    <a:xfrm>
+                      <a:off x="0" y="0"/>
+                      <a:ext cx="5943600" cy="4127500"/>
+                    </a:xfrm>
+                    <a:prstGeom prst="rect"/>
+                    <a:ln/>
+                  </pic:spPr>
+                </pic:pic>
+              </a:graphicData>
+            </a:graphic>
+          </wp:inline>
+        </w:drawing>
+      </w:r>
+      <w:r>
+        <w:rPr>
           <w:rtl w:val="0"/>
         </w:rPr>
       </w:r>
@@ -1416,25 +1455,6 @@
           <w:rtl w:val="0"/>
         </w:rPr>
         <w:t xml:space="preserve">E. Screenshot of Code Execution</w:t>
-      </w:r>
-    </w:p>
-    <w:p>
-      <w:pPr>
-        <w:spacing w:line="360" w:lineRule="auto"/>
-        <w:rPr>
-          <w:rFonts w:ascii="Arial" w:cs="Arial" w:eastAsia="Arial" w:hAnsi="Arial"/>
-          <w:sz w:val="28"/>
-          <w:szCs w:val="28"/>
-        </w:rPr>
-      </w:pPr>
-      <w:r>
-        <w:rPr>
-          <w:rFonts w:ascii="Arial" w:cs="Arial" w:eastAsia="Arial" w:hAnsi="Arial"/>
-          <w:sz w:val="28"/>
-          <w:szCs w:val="28"/>
-          <w:rtl w:val="0"/>
-        </w:rPr>
-        <w:t xml:space="preserve">Screenshot goes here</w:t>
       </w:r>
     </w:p>
     <w:p>
@@ -1456,16 +1476,16 @@
           <wp:inline distB="114300" distT="114300" distL="114300" distR="114300">
             <wp:extent cx="5943600" cy="4152900"/>
             <wp:effectExtent b="0" l="0" r="0" t="0"/>
-            <wp:docPr id="11" name="image2.png"/>
+            <wp:docPr id="8" name="image12.png"/>
             <a:graphic>
               <a:graphicData uri="http://schemas.openxmlformats.org/drawingml/2006/picture">
                 <pic:pic>
                   <pic:nvPicPr>
-                    <pic:cNvPr id="0" name="image2.png"/>
+                    <pic:cNvPr id="0" name="image12.png"/>
                     <pic:cNvPicPr preferRelativeResize="0"/>
                   </pic:nvPicPr>
                   <pic:blipFill>
-                    <a:blip r:embed="rId19"/>
+                    <a:blip r:embed="rId20"/>
                     <a:srcRect b="0" l="0" r="0" t="0"/>
                     <a:stretch>
                       <a:fillRect/>
@@ -1598,16 +1618,16 @@
           <wp:inline distB="114300" distT="114300" distL="114300" distR="114300">
             <wp:extent cx="5943600" cy="4152900"/>
             <wp:effectExtent b="0" l="0" r="0" t="0"/>
-            <wp:docPr id="13" name="image10.png"/>
+            <wp:docPr id="15" name="image13.png"/>
             <a:graphic>
               <a:graphicData uri="http://schemas.openxmlformats.org/drawingml/2006/picture">
                 <pic:pic>
                   <pic:nvPicPr>
-                    <pic:cNvPr id="0" name="image10.png"/>
+                    <pic:cNvPr id="0" name="image13.png"/>
                     <pic:cNvPicPr preferRelativeResize="0"/>
                   </pic:nvPicPr>
                   <pic:blipFill>
-                    <a:blip r:embed="rId19"/>
+                    <a:blip r:embed="rId20"/>
                     <a:srcRect b="0" l="0" r="0" t="0"/>
                     <a:stretch>
                       <a:fillRect/>
@@ -2013,7 +2033,7 @@
         </w:rPr>
         <w:t xml:space="preserve">Retrieved April 20, 2024 from  </w:t>
       </w:r>
-      <w:hyperlink r:id="rId20">
+      <w:hyperlink r:id="rId21">
         <w:r>
           <w:rPr>
             <w:rFonts w:ascii="Arial" w:cs="Arial" w:eastAsia="Arial" w:hAnsi="Arial"/>
@@ -2098,12 +2118,12 @@
       </w:r>
     </w:p>
     <w:sectPr>
-      <w:headerReference r:id="rId21" w:type="default"/>
-      <w:headerReference r:id="rId22" w:type="first"/>
-      <w:headerReference r:id="rId23" w:type="even"/>
-      <w:footerReference r:id="rId24" w:type="default"/>
-      <w:footerReference r:id="rId25" w:type="first"/>
-      <w:footerReference r:id="rId26" w:type="even"/>
+      <w:headerReference r:id="rId22" w:type="default"/>
+      <w:headerReference r:id="rId23" w:type="first"/>
+      <w:headerReference r:id="rId24" w:type="even"/>
+      <w:footerReference r:id="rId25" w:type="default"/>
+      <w:footerReference r:id="rId26" w:type="first"/>
+      <w:footerReference r:id="rId27" w:type="even"/>
       <w:pgSz w:h="15840" w:w="12240" w:orient="portrait"/>
       <w:pgMar w:bottom="1440" w:top="1440" w:left="1440" w:right="1440" w:header="720" w:footer="720"/>
       <w:pgNumType w:start="1"/>

</xml_diff>